<commit_message>
Modulo 3 - Tarea 1 - Entregada
</commit_message>
<xml_diff>
--- a/workflow-mockup/escenarios y usuarios.docx
+++ b/workflow-mockup/escenarios y usuarios.docx
@@ -5,11 +5,370 @@
     <w:p>
       <w:pPr>
         <w:pStyle w:val="Normal"/>
-        <w:rPr/>
-      </w:pPr>
-      <w:r>
-        <w:rPr/>
-        <w:t>Hola</w:t>
+        <w:rPr>
+          <w:lang w:val="es-AR"/>
+        </w:rPr>
+      </w:pPr>
+      <w:r>
+        <w:rPr>
+          <w:lang w:val="es-AR"/>
+        </w:rPr>
+        <w:t>NYSL – Aplicación mobile de información de Juegos y Agenda</w:t>
+      </w:r>
+    </w:p>
+    <w:p>
+      <w:pPr>
+        <w:pStyle w:val="Normal"/>
+        <w:rPr>
+          <w:lang w:val="es-AR"/>
+        </w:rPr>
+      </w:pPr>
+      <w:r>
+        <w:rPr>
+          <w:lang w:val="es-AR"/>
+        </w:rPr>
+      </w:r>
+    </w:p>
+    <w:p>
+      <w:pPr>
+        <w:pStyle w:val="Normal"/>
+        <w:rPr>
+          <w:lang w:val="es-AR"/>
+        </w:rPr>
+      </w:pPr>
+      <w:r>
+        <w:rPr>
+          <w:lang w:val="es-AR"/>
+        </w:rPr>
+        <w:t>1 – Usuarios</w:t>
+      </w:r>
+    </w:p>
+    <w:p>
+      <w:pPr>
+        <w:pStyle w:val="Normal"/>
+        <w:rPr>
+          <w:lang w:val="es-AR"/>
+        </w:rPr>
+      </w:pPr>
+      <w:r>
+        <w:rPr>
+          <w:lang w:val="es-AR"/>
+        </w:rPr>
+      </w:r>
+    </w:p>
+    <w:p>
+      <w:pPr>
+        <w:pStyle w:val="Normal"/>
+        <w:ind w:left="720" w:hanging="0"/>
+        <w:rPr>
+          <w:lang w:val="es-AR"/>
+        </w:rPr>
+      </w:pPr>
+      <w:r>
+        <w:rPr>
+          <w:lang w:val="es-AR"/>
+        </w:rPr>
+        <w:t>1.1 – Estela es la madre de 2 niños que juegan habitualmente en la liga NYSL, en diferentes equipos.</w:t>
+      </w:r>
+    </w:p>
+    <w:p>
+      <w:pPr>
+        <w:pStyle w:val="Normal"/>
+        <w:ind w:left="720" w:hanging="0"/>
+        <w:rPr>
+          <w:lang w:val="es-AR"/>
+        </w:rPr>
+      </w:pPr>
+      <w:r>
+        <w:rPr>
+          <w:lang w:val="es-AR"/>
+        </w:rPr>
+        <w:t>Necesita coordinar sus propios horarios con los viajes que debe realizar para llevar y traer a sus hijos a los diferentes partidos de la agenda de NYSL.</w:t>
+      </w:r>
+    </w:p>
+    <w:p>
+      <w:pPr>
+        <w:pStyle w:val="Normal"/>
+        <w:ind w:left="720" w:hanging="0"/>
+        <w:rPr>
+          <w:lang w:val="es-AR"/>
+        </w:rPr>
+      </w:pPr>
+      <w:r>
+        <w:rPr>
+          <w:lang w:val="es-AR"/>
+        </w:rPr>
+      </w:r>
+    </w:p>
+    <w:p>
+      <w:pPr>
+        <w:pStyle w:val="Normal"/>
+        <w:ind w:left="720" w:hanging="0"/>
+        <w:rPr>
+          <w:lang w:val="es-AR"/>
+        </w:rPr>
+      </w:pPr>
+      <w:r>
+        <w:rPr>
+          <w:lang w:val="es-AR"/>
+        </w:rPr>
+        <w:t>1.2 -  Martin es un pariente y ayudante voluntario en uno de los establecimientos donde se juegan los partidos.</w:t>
+      </w:r>
+    </w:p>
+    <w:p>
+      <w:pPr>
+        <w:pStyle w:val="Normal"/>
+        <w:ind w:left="720" w:hanging="0"/>
+        <w:rPr>
+          <w:lang w:val="es-AR"/>
+        </w:rPr>
+      </w:pPr>
+      <w:r>
+        <w:rPr>
+          <w:lang w:val="es-AR"/>
+        </w:rPr>
+        <w:t xml:space="preserve">Necesita conocer con </w:t>
+      </w:r>
+      <w:r>
+        <w:rPr>
+          <w:lang w:val="es-AR"/>
+        </w:rPr>
+        <w:t>anticipación</w:t>
+      </w:r>
+      <w:r>
+        <w:rPr>
+          <w:lang w:val="es-AR"/>
+        </w:rPr>
+        <w:t xml:space="preserve"> los eventos que se organizan en dicha sede para organizar mejor su agenda personal.</w:t>
+      </w:r>
+    </w:p>
+    <w:p>
+      <w:pPr>
+        <w:pStyle w:val="Normal"/>
+        <w:ind w:left="720" w:hanging="0"/>
+        <w:rPr>
+          <w:lang w:val="es-AR"/>
+        </w:rPr>
+      </w:pPr>
+      <w:r>
+        <w:rPr>
+          <w:lang w:val="es-AR"/>
+        </w:rPr>
+      </w:r>
+    </w:p>
+    <w:p>
+      <w:pPr>
+        <w:pStyle w:val="Normal"/>
+        <w:ind w:left="720" w:hanging="0"/>
+        <w:rPr>
+          <w:lang w:val="es-AR"/>
+        </w:rPr>
+      </w:pPr>
+      <w:r>
+        <w:rPr>
+          <w:lang w:val="es-AR"/>
+        </w:rPr>
+        <w:t xml:space="preserve">1.3 – Analia es una jugadora de la liga, y le gusta conocer a sus </w:t>
+      </w:r>
+      <w:r>
+        <w:rPr>
+          <w:lang w:val="es-AR"/>
+        </w:rPr>
+        <w:t>próximos</w:t>
+      </w:r>
+      <w:r>
+        <w:rPr>
+          <w:lang w:val="es-AR"/>
+        </w:rPr>
+        <w:t xml:space="preserve"> equipos contrincantes.</w:t>
+      </w:r>
+    </w:p>
+    <w:p>
+      <w:pPr>
+        <w:pStyle w:val="Normal"/>
+        <w:rPr>
+          <w:lang w:val="es-AR"/>
+        </w:rPr>
+      </w:pPr>
+      <w:r>
+        <w:rPr>
+          <w:lang w:val="es-AR"/>
+        </w:rPr>
+      </w:r>
+    </w:p>
+    <w:p>
+      <w:pPr>
+        <w:pStyle w:val="Normal"/>
+        <w:rPr>
+          <w:lang w:val="es-AR"/>
+        </w:rPr>
+      </w:pPr>
+      <w:r>
+        <w:rPr>
+          <w:lang w:val="es-AR"/>
+        </w:rPr>
+      </w:r>
+    </w:p>
+    <w:p>
+      <w:pPr>
+        <w:pStyle w:val="Normal"/>
+        <w:rPr>
+          <w:lang w:val="es-AR"/>
+        </w:rPr>
+      </w:pPr>
+      <w:r>
+        <w:rPr>
+          <w:lang w:val="es-AR"/>
+        </w:rPr>
+        <w:t>2 – Escenarios</w:t>
+      </w:r>
+    </w:p>
+    <w:p>
+      <w:pPr>
+        <w:pStyle w:val="Normal"/>
+        <w:rPr>
+          <w:lang w:val="es-AR"/>
+        </w:rPr>
+      </w:pPr>
+      <w:r>
+        <w:rPr>
+          <w:lang w:val="es-AR"/>
+        </w:rPr>
+      </w:r>
+    </w:p>
+    <w:p>
+      <w:pPr>
+        <w:pStyle w:val="Normal"/>
+        <w:ind w:left="720" w:hanging="0"/>
+        <w:rPr>
+          <w:lang w:val="es-AR"/>
+        </w:rPr>
+      </w:pPr>
+      <w:r>
+        <w:rPr>
+          <w:lang w:val="es-AR"/>
+        </w:rPr>
+        <w:t>2.1 – Estela accede a la sección de Teams y selecciona las opciones de los equipos de sus hijos. Allí encuentra la información de fecha, horario y ubicación de los próximos eventos.</w:t>
+      </w:r>
+    </w:p>
+    <w:p>
+      <w:pPr>
+        <w:pStyle w:val="Normal"/>
+        <w:ind w:left="720" w:hanging="0"/>
+        <w:rPr>
+          <w:lang w:val="es-AR"/>
+        </w:rPr>
+      </w:pPr>
+      <w:r>
+        <w:rPr>
+          <w:lang w:val="es-AR"/>
+        </w:rPr>
+      </w:r>
+    </w:p>
+    <w:p>
+      <w:pPr>
+        <w:pStyle w:val="Normal"/>
+        <w:ind w:left="720" w:hanging="0"/>
+        <w:rPr>
+          <w:lang w:val="es-AR"/>
+        </w:rPr>
+      </w:pPr>
+      <w:r>
+        <w:rPr>
+          <w:lang w:val="es-AR"/>
+        </w:rPr>
+        <w:t>2.2 – Martín accede a la sección Games y ya puede ver información resumida de los partidos, donde figura la ubicación que le sirve para obtener los datos de los eventos de su sede.</w:t>
+      </w:r>
+    </w:p>
+    <w:p>
+      <w:pPr>
+        <w:pStyle w:val="Normal"/>
+        <w:ind w:left="720" w:hanging="0"/>
+        <w:rPr>
+          <w:lang w:val="es-AR"/>
+        </w:rPr>
+      </w:pPr>
+      <w:r>
+        <w:rPr>
+          <w:lang w:val="es-AR"/>
+        </w:rPr>
+      </w:r>
+    </w:p>
+    <w:p>
+      <w:pPr>
+        <w:pStyle w:val="Normal"/>
+        <w:ind w:left="720" w:hanging="0"/>
+        <w:rPr>
+          <w:lang w:val="es-AR"/>
+        </w:rPr>
+      </w:pPr>
+      <w:r>
+        <w:rPr>
+          <w:lang w:val="es-AR"/>
+        </w:rPr>
+        <w:t xml:space="preserve">2.3 – Analia accede a la </w:t>
+      </w:r>
+      <w:r>
+        <w:rPr>
+          <w:lang w:val="es-AR"/>
+        </w:rPr>
+        <w:t>sección</w:t>
+      </w:r>
+      <w:r>
+        <w:rPr>
+          <w:lang w:val="es-AR"/>
+        </w:rPr>
+        <w:t xml:space="preserve"> de Teams, alli selecciona a su equipo y sus </w:t>
+      </w:r>
+      <w:r>
+        <w:rPr>
+          <w:lang w:val="es-AR"/>
+        </w:rPr>
+        <w:t>próximos</w:t>
+      </w:r>
+      <w:r>
+        <w:rPr>
+          <w:lang w:val="es-AR"/>
+        </w:rPr>
+        <w:t xml:space="preserve"> partidos.</w:t>
+        <w:br/>
+      </w:r>
+      <w:r>
+        <w:rPr>
+          <w:lang w:val="es-AR"/>
+        </w:rPr>
+        <w:t>Allí</w:t>
+      </w:r>
+      <w:r>
+        <w:rPr>
+          <w:lang w:val="es-AR"/>
+        </w:rPr>
+        <w:t xml:space="preserve"> encuentra la </w:t>
+      </w:r>
+      <w:r>
+        <w:rPr>
+          <w:lang w:val="es-AR"/>
+        </w:rPr>
+        <w:t>información</w:t>
+      </w:r>
+      <w:r>
+        <w:rPr>
+          <w:lang w:val="es-AR"/>
+        </w:rPr>
+        <w:t xml:space="preserve"> de sus próximos contrincantes.</w:t>
+      </w:r>
+    </w:p>
+    <w:p>
+      <w:pPr>
+        <w:pStyle w:val="Normal"/>
+        <w:rPr>
+          <w:lang w:val="es-AR"/>
+        </w:rPr>
+      </w:pPr>
+      <w:r>
+        <w:rPr>
+          <w:lang w:val="es-AR"/>
+        </w:rPr>
       </w:r>
     </w:p>
     <w:sectPr>
@@ -31,9 +390,8 @@
     <w:rPrDefault>
       <w:rPr>
         <w:rFonts w:ascii="Arial" w:hAnsi="Arial" w:eastAsia="Arial" w:cs="Arial"/>
-        <w:sz w:val="22"/>
         <w:szCs w:val="22"/>
-        <w:lang w:val="en-US" w:eastAsia="zh-CN" w:bidi="hi-IN"/>
+        <w:lang w:val="es-AR" w:eastAsia="zh-CN" w:bidi="hi-IN"/>
       </w:rPr>
     </w:rPrDefault>
     <w:pPrDefault>
@@ -45,111 +403,127 @@
     <w:qFormat/>
     <w:pPr>
       <w:widowControl w:val="false"/>
+      <w:bidi w:val="0"/>
       <w:spacing w:lineRule="auto" w:line="276"/>
+      <w:jc w:val="left"/>
+    </w:pPr>
+    <w:rPr>
+      <w:rFonts w:ascii="Arial" w:hAnsi="Arial" w:eastAsia="Arial" w:cs="Arial"/>
+      <w:color w:val="00000A"/>
+      <w:sz w:val="22"/>
+      <w:szCs w:val="22"/>
+      <w:lang w:eastAsia="zh-CN" w:bidi="hi-IN" w:val="es-AR"/>
+    </w:rPr>
+  </w:style>
+  <w:style w:type="paragraph" w:styleId="Ttulo1">
+    <w:name w:val="Heading 1"/>
+    <w:next w:val="Normal"/>
+    <w:qFormat/>
+    <w:pPr>
+      <w:keepNext/>
+      <w:keepLines/>
+      <w:widowControl w:val="false"/>
+      <w:spacing w:lineRule="auto" w:line="240" w:before="400" w:after="120"/>
     </w:pPr>
     <w:rPr>
       <w:rFonts w:ascii="Arial" w:hAnsi="Arial" w:eastAsia="Arial" w:cs="Arial"/>
       <w:color w:val="auto"/>
-      <w:sz w:val="22"/>
-      <w:szCs w:val="22"/>
-      <w:lang w:val="en-US" w:eastAsia="zh-CN" w:bidi="hi-IN"/>
-    </w:rPr>
-  </w:style>
-  <w:style w:type="paragraph" w:styleId="Ttulo1">
-    <w:name w:val="Heading 1"/>
-    <w:basedOn w:val="Normal1"/>
+      <w:sz w:val="40"/>
+      <w:szCs w:val="40"/>
+      <w:lang w:val="es-AR" w:eastAsia="zh-CN" w:bidi="hi-IN"/>
+    </w:rPr>
+  </w:style>
+  <w:style w:type="paragraph" w:styleId="Ttulo2">
+    <w:name w:val="Heading 2"/>
     <w:next w:val="Normal"/>
     <w:qFormat/>
     <w:pPr>
       <w:keepNext/>
       <w:keepLines/>
-      <w:spacing w:lineRule="auto" w:line="240" w:before="400" w:after="120"/>
-    </w:pPr>
-    <w:rPr>
-      <w:sz w:val="40"/>
-      <w:szCs w:val="40"/>
-    </w:rPr>
-  </w:style>
-  <w:style w:type="paragraph" w:styleId="Ttulo2">
-    <w:name w:val="Heading 2"/>
-    <w:basedOn w:val="Normal1"/>
+      <w:widowControl w:val="false"/>
+      <w:spacing w:lineRule="auto" w:line="240" w:before="360" w:after="120"/>
+    </w:pPr>
+    <w:rPr>
+      <w:rFonts w:ascii="Arial" w:hAnsi="Arial" w:eastAsia="Arial" w:cs="Arial"/>
+      <w:b w:val="false"/>
+      <w:color w:val="auto"/>
+      <w:sz w:val="32"/>
+      <w:szCs w:val="32"/>
+      <w:lang w:val="es-AR" w:eastAsia="zh-CN" w:bidi="hi-IN"/>
+    </w:rPr>
+  </w:style>
+  <w:style w:type="paragraph" w:styleId="Ttulo3">
+    <w:name w:val="Heading 3"/>
     <w:next w:val="Normal"/>
     <w:qFormat/>
     <w:pPr>
       <w:keepNext/>
       <w:keepLines/>
-      <w:spacing w:lineRule="auto" w:line="240" w:before="360" w:after="120"/>
-    </w:pPr>
-    <w:rPr>
-      <w:b w:val="false"/>
-      <w:sz w:val="32"/>
-      <w:szCs w:val="32"/>
-    </w:rPr>
-  </w:style>
-  <w:style w:type="paragraph" w:styleId="Ttulo3">
-    <w:name w:val="Heading 3"/>
-    <w:basedOn w:val="Normal1"/>
-    <w:next w:val="Normal"/>
-    <w:qFormat/>
-    <w:pPr>
-      <w:keepNext/>
-      <w:keepLines/>
+      <w:widowControl w:val="false"/>
       <w:spacing w:lineRule="auto" w:line="240" w:before="320" w:after="80"/>
     </w:pPr>
     <w:rPr>
+      <w:rFonts w:ascii="Arial" w:hAnsi="Arial" w:eastAsia="Arial" w:cs="Arial"/>
       <w:b w:val="false"/>
       <w:color w:val="434343"/>
       <w:sz w:val="28"/>
       <w:szCs w:val="28"/>
+      <w:lang w:val="es-AR" w:eastAsia="zh-CN" w:bidi="hi-IN"/>
     </w:rPr>
   </w:style>
   <w:style w:type="paragraph" w:styleId="Ttulo4">
     <w:name w:val="Heading 4"/>
-    <w:basedOn w:val="Normal1"/>
     <w:next w:val="Normal"/>
     <w:qFormat/>
     <w:pPr>
       <w:keepNext/>
       <w:keepLines/>
+      <w:widowControl w:val="false"/>
       <w:spacing w:lineRule="auto" w:line="240" w:before="280" w:after="80"/>
     </w:pPr>
     <w:rPr>
+      <w:rFonts w:ascii="Arial" w:hAnsi="Arial" w:eastAsia="Arial" w:cs="Arial"/>
       <w:color w:val="666666"/>
       <w:sz w:val="24"/>
       <w:szCs w:val="24"/>
+      <w:lang w:val="es-AR" w:eastAsia="zh-CN" w:bidi="hi-IN"/>
     </w:rPr>
   </w:style>
   <w:style w:type="paragraph" w:styleId="Ttulo5">
     <w:name w:val="Heading 5"/>
-    <w:basedOn w:val="Normal1"/>
     <w:next w:val="Normal"/>
     <w:qFormat/>
     <w:pPr>
       <w:keepNext/>
       <w:keepLines/>
+      <w:widowControl w:val="false"/>
       <w:spacing w:lineRule="auto" w:line="240" w:before="240" w:after="80"/>
     </w:pPr>
     <w:rPr>
+      <w:rFonts w:ascii="Arial" w:hAnsi="Arial" w:eastAsia="Arial" w:cs="Arial"/>
       <w:color w:val="666666"/>
       <w:sz w:val="22"/>
       <w:szCs w:val="22"/>
+      <w:lang w:val="es-AR" w:eastAsia="zh-CN" w:bidi="hi-IN"/>
     </w:rPr>
   </w:style>
   <w:style w:type="paragraph" w:styleId="Ttulo6">
     <w:name w:val="Heading 6"/>
-    <w:basedOn w:val="Normal1"/>
     <w:next w:val="Normal"/>
     <w:qFormat/>
     <w:pPr>
       <w:keepNext/>
       <w:keepLines/>
+      <w:widowControl w:val="false"/>
       <w:spacing w:lineRule="auto" w:line="240" w:before="240" w:after="80"/>
     </w:pPr>
     <w:rPr>
+      <w:rFonts w:ascii="Arial" w:hAnsi="Arial" w:eastAsia="Arial" w:cs="Arial"/>
       <w:i/>
       <w:color w:val="666666"/>
       <w:sz w:val="22"/>
       <w:szCs w:val="22"/>
+      <w:lang w:val="es-AR" w:eastAsia="zh-CN" w:bidi="hi-IN"/>
     </w:rPr>
   </w:style>
   <w:style w:type="paragraph" w:styleId="Ttulo">
@@ -210,7 +584,7 @@
       <w:rFonts w:cs="Arial"/>
     </w:rPr>
   </w:style>
-  <w:style w:type="paragraph" w:styleId="Normal1" w:default="1">
+  <w:style w:type="paragraph" w:styleId="LOnormal" w:default="1">
     <w:name w:val="LO-normal"/>
     <w:qFormat/>
     <w:pPr>
@@ -220,15 +594,15 @@
     </w:pPr>
     <w:rPr>
       <w:rFonts w:ascii="Arial" w:hAnsi="Arial" w:eastAsia="Arial" w:cs="Arial"/>
-      <w:color w:val="auto"/>
+      <w:color w:val="00000A"/>
       <w:sz w:val="22"/>
       <w:szCs w:val="22"/>
-      <w:lang w:val="en-US" w:eastAsia="zh-CN" w:bidi="hi-IN"/>
+      <w:lang w:eastAsia="zh-CN" w:bidi="hi-IN" w:val="es-AR"/>
     </w:rPr>
   </w:style>
   <w:style w:type="paragraph" w:styleId="Titular">
     <w:name w:val="Title"/>
-    <w:basedOn w:val="Normal1"/>
+    <w:basedOn w:val="LOnormal"/>
     <w:next w:val="Normal"/>
     <w:qFormat/>
     <w:pPr>
@@ -243,7 +617,7 @@
   </w:style>
   <w:style w:type="paragraph" w:styleId="Subttulo">
     <w:name w:val="Subtitle"/>
-    <w:basedOn w:val="Normal1"/>
+    <w:basedOn w:val="LOnormal"/>
     <w:next w:val="Normal"/>
     <w:qFormat/>
     <w:pPr>

</xml_diff>